<commit_message>
informe de ver todos los usuarios
</commit_message>
<xml_diff>
--- a/assets/carpetas_virtuales/2024_14-Alfaro_García/CARTA_PRESENTACION-2021017188.docx
+++ b/assets/carpetas_virtuales/2024_14-Alfaro_García/CARTA_PRESENTACION-2021017188.docx
@@ -34,394 +34,402 @@
       <w:pPr>
         <w:jc w:val="center"/>
         <w:rPr>
-          <w:u w:val="single"/>
-          <w:lang w:val="es-ES"/>
-        </w:rPr>
-      </w:pPr>
-      <w:r>
+          <w:lang w:val="es-ES"/>
+        </w:rPr>
+      </w:pPr>
+      <w:r>
+        <w:rPr>
+          <w:lang w:val="es-ES"/>
+        </w:rPr>
+        <w:t xml:space="preserve">CARTA DE PRESENTACIÓN </w:t>
+      </w:r>
+      <w:proofErr w:type="spellStart"/>
+      <w:r>
+        <w:rPr>
+          <w:lang w:val="es-ES"/>
+        </w:rPr>
+        <w:t>N°</w:t>
+      </w:r>
+      <w:proofErr w:type="spellEnd"/>
+      <w:r>
+        <w:rPr>
+          <w:lang w:val="es-ES"/>
+        </w:rPr>
+        <w:t xml:space="preserve"> </w:t>
+      </w:r>
+      <w:r>
+        <w:rPr>
+          <w:lang w:val="es-ES"/>
+        </w:rPr>
+        <w:t>2024_14-Alfaro_García </w:t>
+      </w:r>
+      <w:r>
+        <w:rPr>
+          <w:lang w:val="es-ES"/>
+        </w:rPr>
+        <w:t xml:space="preserve"> </w:t>
+      </w:r>
+      <w:r>
+        <w:rPr>
+          <w:lang w:val="es-ES"/>
+        </w:rPr>
+        <w:t>FIEI</w:t>
+      </w:r>
+      <w:proofErr w:type="gramEnd"/>
+      <w:r>
+        <w:rPr>
+          <w:lang w:val="es-ES"/>
+        </w:rPr>
+        <w:t>-UNFV</w:t>
+      </w:r>
+    </w:p>
+    <w:p>
+      <w:pPr>
+        <w:jc w:val="right"/>
+        <w:rPr>
+          <w:lang w:val="es-ES"/>
+        </w:rPr>
+      </w:pPr>
+      <w:r>
+        <w:rPr>
+          <w:lang w:val="es-ES"/>
+        </w:rPr>
+        <w:t>Breña, 2024-08-12</w:t>
+      </w:r>
+    </w:p>
+    <w:p>
+      <w:pPr>
+        <w:rPr>
+          <w:lang w:val="es-ES"/>
+        </w:rPr>
+      </w:pPr>
+      <w:r>
+        <w:rPr>
+          <w:lang w:val="es-ES"/>
+        </w:rPr>
+        <w:t>Señor(a)</w:t>
+      </w:r>
+    </w:p>
+    <w:p>
+      <w:pPr>
+        <w:rPr>
+          <w:lang w:val="es-ES"/>
+        </w:rPr>
+      </w:pPr>
+      <w:r>
+        <w:rPr>
+          <w:lang w:val="es-ES"/>
+        </w:rPr>
+        <w:t>Ursula Nuñez</w:t>
+      </w:r>
+    </w:p>
+    <w:p>
+      <w:pPr>
+        <w:rPr>
+          <w:lang w:val="es-ES"/>
+        </w:rPr>
+      </w:pPr>
+      <w:r>
+        <w:rPr>
+          <w:lang w:val="es-ES"/>
+        </w:rPr>
+        <w:t>EMPRESA: Gloria</w:t>
+      </w:r>
+    </w:p>
+    <w:p>
+      <w:pPr>
+        <w:rPr>
+          <w:lang w:val="es-ES"/>
+        </w:rPr>
+      </w:pPr>
+      <w:r>
+        <w:rPr>
+          <w:lang w:val="es-ES"/>
+        </w:rPr>
+        <w:t>Presente. -</w:t>
+      </w:r>
+    </w:p>
+    <w:p>
+      <w:pPr>
+        <w:rPr>
+          <w:lang w:val="es-ES"/>
+        </w:rPr>
+      </w:pPr>
+      <w:r>
+        <w:rPr>
+          <w:lang w:val="es-ES"/>
+        </w:rPr>
+        <w:t>De mi especial consideración:</w:t>
+      </w:r>
+    </w:p>
+    <w:p>
+      <w:pPr>
+        <w:jc w:val="both"/>
+        <w:rPr>
+          <w:sz w:val="24"/>
+          <w:szCs w:val="24"/>
+          <w:lang w:val="es-ES"/>
+        </w:rPr>
+      </w:pPr>
+      <w:r>
+        <w:rPr>
+          <w:sz w:val="24"/>
+          <w:szCs w:val="24"/>
+          <w:lang w:val="es-ES"/>
+        </w:rPr>
+        <w:t>Es grato dirigirme a usted, para expresar mi cordial saludo y a la vez presentar al alumno</w:t>
+      </w:r>
+      <w:r>
+        <w:rPr>
+          <w:sz w:val="24"/>
+          <w:szCs w:val="24"/>
+          <w:lang w:val="es-ES"/>
+        </w:rPr>
+        <w:t xml:space="preserve"> Hugo Andre Alfaro García</w:t>
+      </w:r>
+      <w:r>
+        <w:rPr>
+          <w:sz w:val="24"/>
+          <w:szCs w:val="24"/>
+          <w:lang w:val="es-ES"/>
+        </w:rPr>
+        <w:t xml:space="preserve">, con Código de Matrícula </w:t>
+      </w:r>
+      <w:proofErr w:type="spellStart"/>
+      <w:r>
+        <w:rPr>
+          <w:sz w:val="24"/>
+          <w:szCs w:val="24"/>
+          <w:lang w:val="es-ES"/>
+        </w:rPr>
+        <w:t>Nº</w:t>
+      </w:r>
+      <w:proofErr w:type="spellEnd"/>
+      <w:r>
+        <w:rPr>
+          <w:sz w:val="24"/>
+          <w:szCs w:val="24"/>
+          <w:lang w:val="es-ES"/>
+        </w:rPr>
+        <w:t xml:space="preserve"> 2021017188</w:t>
+      </w:r>
+      <w:r>
+        <w:rPr>
+          <w:sz w:val="24"/>
+          <w:szCs w:val="24"/>
+          <w:lang w:val="es-ES"/>
+        </w:rPr>
+        <w:t xml:space="preserve">, quien </w:t>
+      </w:r>
+      <w:r>
+        <w:rPr>
+          <w:sz w:val="24"/>
+          <w:szCs w:val="24"/>
+          <w:lang w:val="es-ES"/>
+        </w:rPr>
+        <w:t xml:space="preserve">se encuentra en </w:t>
+      </w:r>
+      <w:r>
+        <w:rPr>
+          <w:sz w:val="24"/>
+          <w:szCs w:val="24"/>
+          <w:lang w:val="es-ES"/>
+        </w:rPr>
+        <w:t xml:space="preserve">el </w:t>
+      </w:r>
+      <w:r>
+        <w:rPr>
+          <w:sz w:val="24"/>
+          <w:szCs w:val="24"/>
+          <w:lang w:val="es-ES"/>
+        </w:rPr>
+        <w:t>8vo</w:t>
+      </w:r>
+      <w:r>
+        <w:rPr>
+          <w:sz w:val="24"/>
+          <w:szCs w:val="24"/>
+          <w:lang w:val="es-ES"/>
+        </w:rPr>
+        <w:t xml:space="preserve"> Ciclo de la Carrera Profesional de Ingeniería</w:t>
+      </w:r>
+      <w:r>
+        <w:rPr>
+          <w:sz w:val="24"/>
+          <w:szCs w:val="24"/>
+          <w:lang w:val="es-ES"/>
+        </w:rPr>
+        <w:t xml:space="preserve"> INFORMATICA</w:t>
+      </w:r>
+      <w:r>
+        <w:rPr>
+          <w:sz w:val="24"/>
+          <w:szCs w:val="24"/>
+          <w:lang w:val="es-ES"/>
+        </w:rPr>
+        <w:t xml:space="preserve">, a fin de que pueda realizar sus Prácticas Pre Profesionales en la empresa que usted dirige, por el período de 06 meses; según lo dispuesto en la Ley </w:t>
+      </w:r>
+      <w:proofErr w:type="spellStart"/>
+      <w:r>
+        <w:rPr>
+          <w:sz w:val="24"/>
+          <w:szCs w:val="24"/>
+          <w:lang w:val="es-ES"/>
+        </w:rPr>
+        <w:t>Nº</w:t>
+      </w:r>
+      <w:proofErr w:type="spellEnd"/>
+      <w:r>
+        <w:rPr>
+          <w:sz w:val="24"/>
+          <w:szCs w:val="24"/>
+          <w:lang w:val="es-ES"/>
+        </w:rPr>
+        <w:t xml:space="preserve"> 28518 Ley sobre Modalidades Formativas Profesionales, por lo que agradeceré se sirva brindarle las facilidades que el caso requiera.</w:t>
+      </w:r>
+    </w:p>
+    <w:p>
+      <w:pPr>
+        <w:jc w:val="both"/>
+        <w:rPr>
+          <w:sz w:val="24"/>
+          <w:szCs w:val="24"/>
+          <w:lang w:val="es-ES"/>
+        </w:rPr>
+      </w:pPr>
+      <w:r>
+        <w:rPr>
+          <w:sz w:val="24"/>
+          <w:szCs w:val="24"/>
+          <w:lang w:val="es-ES"/>
+        </w:rPr>
+        <w:t>Sin otro particular, es propicia la ocasión para expresar a usted las muestras de mi especial consideración.</w:t>
+      </w:r>
+    </w:p>
+    <w:p>
+      <w:pPr>
+        <w:jc w:val="both"/>
+        <w:rPr>
+          <w:sz w:val="24"/>
+          <w:szCs w:val="24"/>
+          <w:lang w:val="es-ES"/>
+        </w:rPr>
+      </w:pPr>
+      <w:r>
+        <w:rPr>
+          <w:sz w:val="24"/>
+          <w:szCs w:val="24"/>
+          <w:lang w:val="es-ES"/>
+        </w:rPr>
+        <w:t>Atentamente,</w:t>
+      </w:r>
+    </w:p>
+    <w:p>
+      <w:pPr>
+        <w:jc w:val="both"/>
+        <w:rPr>
+          <w:sz w:val="24"/>
+          <w:szCs w:val="24"/>
+          <w:lang w:val="es-ES"/>
+        </w:rPr>
+      </w:pPr>
+    </w:p>
+    <w:p>
+      <w:pPr>
+        <w:jc w:val="both"/>
+        <w:rPr>
+          <w:sz w:val="24"/>
+          <w:szCs w:val="24"/>
+          <w:lang w:val="es-ES"/>
+        </w:rPr>
+      </w:pPr>
+    </w:p>
+    <w:p>
+      <w:pPr>
+        <w:jc w:val="both"/>
+        <w:rPr>
+          <w:sz w:val="24"/>
+          <w:szCs w:val="24"/>
+          <w:lang w:val="es-ES"/>
+        </w:rPr>
+      </w:pPr>
+    </w:p>
+    <w:p>
+      <w:pPr>
+        <w:jc w:val="center"/>
         <w:rPr>
           <w:b/>
           <w:bCs/>
-          <w:u w:val="single"/>
-          <w:lang w:val="es-ES"/>
-        </w:rPr>
-        <w:t>CARTA DE PRESENTACIÓN</w:t>
-      </w:r>
-      <w:r>
-        <w:rPr>
-          <w:u w:val="single"/>
-          <w:lang w:val="es-ES"/>
-        </w:rPr>
-        <w:t xml:space="preserve"> </w:t>
-      </w:r>
-      <w:proofErr w:type="spellStart"/>
+          <w:sz w:val="24"/>
+          <w:szCs w:val="24"/>
+          <w:lang w:val="es-ES"/>
+        </w:rPr>
+      </w:pPr>
       <w:r>
         <w:rPr>
           <w:b/>
           <w:bCs/>
-          <w:u w:val="single"/>
-          <w:lang w:val="es-ES"/>
-        </w:rPr>
-        <w:t>N°</w:t>
-      </w:r>
-      <w:proofErr w:type="spellEnd"/>
-      <w:r>
+          <w:sz w:val="24"/>
+          <w:szCs w:val="24"/>
+          <w:lang w:val="es-ES"/>
+        </w:rPr>
+        <w:t>Dr. LUIS HUBERTO MANRIQUE SUAREZ</w:t>
+      </w:r>
+    </w:p>
+    <w:p>
+      <w:pPr>
+        <w:jc w:val="center"/>
         <w:rPr>
           <w:b/>
           <w:bCs/>
-          <w:u w:val="single"/>
-          <w:lang w:val="es-ES"/>
-        </w:rPr>
-        <w:t xml:space="preserve"> </w:t>
-      </w:r>
-      <w:r>
-        <w:rPr>
-          <w:u w:val="single"/>
-          <w:lang w:val="es-ES"/>
-        </w:rPr>
-        <w:t>2024_14-Alfaro_García </w:t>
-      </w:r>
-      <w:r>
-        <w:rPr>
-          <w:u w:val="single"/>
-          <w:lang w:val="es-ES"/>
-        </w:rPr>
-        <w:t xml:space="preserve"> </w:t>
-      </w:r>
+          <w:sz w:val="24"/>
+          <w:szCs w:val="24"/>
+          <w:lang w:val="es-ES"/>
+        </w:rPr>
+      </w:pPr>
       <w:r>
         <w:rPr>
           <w:b/>
           <w:bCs/>
-          <w:u w:val="single"/>
-          <w:lang w:val="es-ES"/>
-        </w:rPr>
-        <w:t>FIEI-UNFV</w:t>
-      </w:r>
-    </w:p>
-    <w:p>
-      <w:pPr>
-        <w:jc w:val="right"/>
-        <w:rPr>
-          <w:lang w:val="es-ES"/>
-        </w:rPr>
-      </w:pPr>
-      <w:r>
-        <w:rPr>
-          <w:lang w:val="es-ES"/>
-        </w:rPr>
-        <w:t>Breña, 2024-08-12</w:t>
-      </w:r>
-    </w:p>
-    <w:p>
-      <w:pPr>
-        <w:rPr>
-          <w:lang w:val="es-ES"/>
-        </w:rPr>
-      </w:pPr>
-      <w:r>
-        <w:rPr>
-          <w:lang w:val="es-ES"/>
-        </w:rPr>
-        <w:t>Señor(a)</w:t>
-      </w:r>
-    </w:p>
-    <w:p>
-      <w:pPr>
-        <w:rPr>
-          <w:lang w:val="es-ES"/>
-        </w:rPr>
-      </w:pPr>
-      <w:r>
-        <w:rPr>
-          <w:lang w:val="es-ES"/>
-        </w:rPr>
-        <w:t>Ursula Nuñez</w:t>
-      </w:r>
-    </w:p>
-    <w:p>
-      <w:pPr>
-        <w:rPr>
-          <w:lang w:val="es-ES"/>
-        </w:rPr>
-      </w:pPr>
-      <w:r>
-        <w:rPr>
-          <w:lang w:val="es-ES"/>
-        </w:rPr>
-        <w:t>EMPRESA: Gloria</w:t>
-      </w:r>
-    </w:p>
-    <w:p>
-      <w:pPr>
-        <w:rPr>
-          <w:lang w:val="es-ES"/>
-        </w:rPr>
-      </w:pPr>
-      <w:r>
-        <w:rPr>
-          <w:lang w:val="es-ES"/>
-        </w:rPr>
-        <w:t>Presente. -</w:t>
-      </w:r>
-    </w:p>
-    <w:p>
-      <w:pPr>
-        <w:rPr>
-          <w:lang w:val="es-ES"/>
-        </w:rPr>
-      </w:pPr>
-      <w:r>
-        <w:rPr>
-          <w:lang w:val="es-ES"/>
-        </w:rPr>
-        <w:t>De mi especial consideración:</w:t>
-      </w:r>
-    </w:p>
-    <w:p>
-      <w:pPr>
-        <w:jc w:val="both"/>
-        <w:rPr>
-          <w:sz w:val="24"/>
-          <w:szCs w:val="24"/>
-          <w:lang w:val="es-ES"/>
-        </w:rPr>
-      </w:pPr>
-      <w:r>
-        <w:rPr>
-          <w:sz w:val="24"/>
-          <w:szCs w:val="24"/>
-          <w:lang w:val="es-ES"/>
-        </w:rPr>
-        <w:t>Es grato dirigirme a usted, para expresar mi cordial saludo y a la vez presentar al alumno</w:t>
-      </w:r>
-      <w:r>
-        <w:rPr>
-          <w:sz w:val="24"/>
-          <w:szCs w:val="24"/>
-          <w:lang w:val="es-ES"/>
-        </w:rPr>
-        <w:t xml:space="preserve"> Hugo Andre Alfaro García</w:t>
-      </w:r>
-      <w:r>
-        <w:rPr>
-          <w:sz w:val="24"/>
-          <w:szCs w:val="24"/>
-          <w:lang w:val="es-ES"/>
-        </w:rPr>
-        <w:t xml:space="preserve">, con Código de Matrícula </w:t>
-      </w:r>
-      <w:proofErr w:type="spellStart"/>
-      <w:r>
-        <w:rPr>
-          <w:sz w:val="24"/>
-          <w:szCs w:val="24"/>
-          <w:lang w:val="es-ES"/>
-        </w:rPr>
-        <w:t>Nº</w:t>
-      </w:r>
-      <w:proofErr w:type="spellEnd"/>
-      <w:r>
-        <w:rPr>
-          <w:sz w:val="24"/>
-          <w:szCs w:val="24"/>
-          <w:lang w:val="es-ES"/>
-        </w:rPr>
-        <w:t xml:space="preserve"> 2021017188</w:t>
-      </w:r>
-      <w:r>
-        <w:rPr>
-          <w:sz w:val="24"/>
-          <w:szCs w:val="24"/>
-          <w:lang w:val="es-ES"/>
-        </w:rPr>
-        <w:t xml:space="preserve">, quien </w:t>
-      </w:r>
-      <w:r>
-        <w:rPr>
-          <w:sz w:val="24"/>
-          <w:szCs w:val="24"/>
-          <w:lang w:val="es-ES"/>
-        </w:rPr>
-        <w:t xml:space="preserve">se encuentra en </w:t>
-      </w:r>
-      <w:r>
-        <w:rPr>
-          <w:sz w:val="24"/>
-          <w:szCs w:val="24"/>
-          <w:lang w:val="es-ES"/>
-        </w:rPr>
-        <w:t xml:space="preserve">el </w:t>
-      </w:r>
-      <w:r>
-        <w:rPr>
-          <w:sz w:val="24"/>
-          <w:szCs w:val="24"/>
-          <w:lang w:val="es-ES"/>
-        </w:rPr>
-        <w:t>8vo</w:t>
-      </w:r>
-      <w:r>
-        <w:rPr>
-          <w:sz w:val="24"/>
-          <w:szCs w:val="24"/>
-          <w:lang w:val="es-ES"/>
-        </w:rPr>
-        <w:t xml:space="preserve"> Ciclo de la Carrera Profesional de Ingeniería</w:t>
-      </w:r>
-      <w:r>
-        <w:rPr>
-          <w:sz w:val="24"/>
-          <w:szCs w:val="24"/>
-          <w:lang w:val="es-ES"/>
-        </w:rPr>
-        <w:t xml:space="preserve"> INFORMATICA</w:t>
-      </w:r>
-      <w:r>
-        <w:rPr>
-          <w:sz w:val="24"/>
-          <w:szCs w:val="24"/>
-          <w:lang w:val="es-ES"/>
-        </w:rPr>
-        <w:t>, a fin de que pueda realizar sus Prácticas Pre Profesionales en la empresa que usted dirige, por el período de 06 meses; según lo dispuesto en la Ley Nº 28518 Ley sobre Modalidades Formativas Profesionales, por lo que agradeceré se sirva brindarle las facilidades que el caso requiera.</w:t>
-      </w:r>
-    </w:p>
-    <w:p>
-      <w:pPr>
-        <w:jc w:val="both"/>
-        <w:rPr>
-          <w:sz w:val="24"/>
-          <w:szCs w:val="24"/>
-          <w:lang w:val="es-ES"/>
-        </w:rPr>
-      </w:pPr>
-      <w:r>
-        <w:rPr>
-          <w:sz w:val="24"/>
-          <w:szCs w:val="24"/>
-          <w:lang w:val="es-ES"/>
-        </w:rPr>
-        <w:t>Sin otro particular, es propicia la ocasión para expresar a usted las muestras de mi especial consideración.</w:t>
-      </w:r>
-    </w:p>
-    <w:p>
-      <w:pPr>
-        <w:jc w:val="both"/>
-        <w:rPr>
-          <w:sz w:val="24"/>
-          <w:szCs w:val="24"/>
-          <w:lang w:val="es-ES"/>
-        </w:rPr>
-      </w:pPr>
-      <w:r>
-        <w:rPr>
-          <w:sz w:val="24"/>
-          <w:szCs w:val="24"/>
-          <w:lang w:val="es-ES"/>
-        </w:rPr>
-        <w:t>Atentamente,</w:t>
-      </w:r>
-    </w:p>
-    <w:p>
-      <w:pPr>
-        <w:jc w:val="both"/>
-        <w:rPr>
-          <w:sz w:val="24"/>
-          <w:szCs w:val="24"/>
-          <w:lang w:val="es-ES"/>
-        </w:rPr>
-      </w:pPr>
-    </w:p>
-    <w:p>
-      <w:pPr>
-        <w:jc w:val="both"/>
-        <w:rPr>
-          <w:sz w:val="24"/>
-          <w:szCs w:val="24"/>
-          <w:lang w:val="es-ES"/>
-        </w:rPr>
-      </w:pPr>
-    </w:p>
-    <w:p>
-      <w:pPr>
-        <w:jc w:val="both"/>
-        <w:rPr>
-          <w:sz w:val="24"/>
-          <w:szCs w:val="24"/>
-          <w:lang w:val="es-ES"/>
-        </w:rPr>
-      </w:pPr>
-      <w:r>
-        <w:rPr>
-          <w:noProof/>
-          <w:sz w:val="18"/>
-          <w:szCs w:val="18"/>
-          <w:lang w:val="es-ES"/>
-        </w:rPr>
-        <w:drawing>
-          <wp:anchor distT="0" distB="0" distL="114300" distR="114300" simplePos="0" relativeHeight="251659264" behindDoc="1" locked="0" layoutInCell="1" allowOverlap="1" wp14:anchorId="745AC3DE" wp14:editId="0D0C59C9">
-            <wp:simplePos x="0" y="0"/>
-            <wp:positionH relativeFrom="column">
-              <wp:posOffset>4086225</wp:posOffset>
-            </wp:positionH>
-            <wp:positionV relativeFrom="paragraph">
-              <wp:posOffset>272476</wp:posOffset>
-            </wp:positionV>
-            <wp:extent cx="2305860" cy="807720"/>
-            <wp:effectExtent l="0" t="0" r="0" b="0"/>
-            <wp:wrapNone/>
-            <wp:docPr id="147024126" name="Imagen 1" descr="Texto, Carta&#10;&#10;Descripción generada automáticamente"/>
-            <wp:cNvGraphicFramePr>
-              <a:graphicFrameLocks xmlns:a="http://schemas.openxmlformats.org/drawingml/2006/main" noChangeAspect="1"/>
-            </wp:cNvGraphicFramePr>
-            <a:graphic xmlns:a="http://schemas.openxmlformats.org/drawingml/2006/main">
-              <a:graphicData uri="http://schemas.openxmlformats.org/drawingml/2006/picture">
-                <pic:pic xmlns:pic="http://schemas.openxmlformats.org/drawingml/2006/picture">
-                  <pic:nvPicPr>
-                    <pic:cNvPr id="147024126" name="Imagen 1" descr="Texto, Carta&#10;&#10;Descripción generada automáticamente"/>
-                    <pic:cNvPicPr/>
-                  </pic:nvPicPr>
-                  <pic:blipFill>
-                    <a:blip r:embed="rId4">
-                      <a:extLst>
-                        <a:ext uri="{28A0092B-C50C-407E-A947-70E740481C1C}">
-                          <a14:useLocalDpi xmlns:a14="http://schemas.microsoft.com/office/drawing/2010/main" val="0"/>
-                        </a:ext>
-                      </a:extLst>
-                    </a:blip>
-                    <a:stretch>
-                      <a:fillRect/>
-                    </a:stretch>
-                  </pic:blipFill>
-                  <pic:spPr>
-                    <a:xfrm>
-                      <a:off x="0" y="0"/>
-                      <a:ext cx="2305860" cy="807720"/>
-                    </a:xfrm>
-                    <a:prstGeom prst="rect">
-                      <a:avLst/>
-                    </a:prstGeom>
-                  </pic:spPr>
-                </pic:pic>
-              </a:graphicData>
-            </a:graphic>
-            <wp14:sizeRelH relativeFrom="margin">
-              <wp14:pctWidth>0</wp14:pctWidth>
-            </wp14:sizeRelH>
-            <wp14:sizeRelV relativeFrom="margin">
-              <wp14:pctHeight>0</wp14:pctHeight>
-            </wp14:sizeRelV>
-          </wp:anchor>
-        </w:drawing>
-      </w:r>
-    </w:p>
-    <w:p>
-      <w:pPr>
-        <w:jc w:val="center"/>
+          <w:sz w:val="24"/>
+          <w:szCs w:val="24"/>
+          <w:lang w:val="es-ES"/>
+        </w:rPr>
+        <w:t>Decano(e)</w:t>
+      </w:r>
+    </w:p>
+    <w:p>
+      <w:pPr>
+        <w:rPr>
+          <w:sz w:val="18"/>
+          <w:szCs w:val="18"/>
+          <w:lang w:val="es-ES"/>
+        </w:rPr>
+      </w:pPr>
+      <w:r>
         <w:rPr>
           <w:b/>
           <w:bCs/>
-          <w:sz w:val="24"/>
-          <w:szCs w:val="24"/>
+          <w:sz w:val="18"/>
+          <w:szCs w:val="18"/>
+          <w:lang w:val="es-ES"/>
+        </w:rPr>
+        <w:t>Datos de la Institución</w:t>
+      </w:r>
+      <w:r>
+        <w:rPr>
+          <w:sz w:val="18"/>
+          <w:szCs w:val="18"/>
+          <w:lang w:val="es-ES"/>
+        </w:rPr>
+        <w:t>: Facultad de Ingeniería Electrónica e Informática</w:t>
+      </w:r>
+    </w:p>
+    <w:p>
+      <w:pPr>
+        <w:rPr>
+          <w:sz w:val="18"/>
+          <w:szCs w:val="18"/>
           <w:lang w:val="es-ES"/>
         </w:rPr>
       </w:pPr>
@@ -429,21 +437,61 @@
         <w:rPr>
           <w:b/>
           <w:bCs/>
-          <w:sz w:val="24"/>
-          <w:szCs w:val="24"/>
-          <w:lang w:val="es-ES"/>
-        </w:rPr>
-        <w:t>Dr. LUIS HUBERTO MANRIQUE SUAREZ</w:t>
-      </w:r>
-    </w:p>
-    <w:p>
-      <w:pPr>
-        <w:jc w:val="center"/>
+          <w:sz w:val="18"/>
+          <w:szCs w:val="18"/>
+          <w:lang w:val="es-ES"/>
+        </w:rPr>
+        <w:t>RUC UNFV</w:t>
+      </w:r>
+      <w:r>
+        <w:rPr>
+          <w:sz w:val="18"/>
+          <w:szCs w:val="18"/>
+          <w:lang w:val="es-ES"/>
+        </w:rPr>
+        <w:t>: 20170934289</w:t>
+      </w:r>
+      <w:r>
+        <w:rPr>
+          <w:sz w:val="18"/>
+          <w:szCs w:val="18"/>
+          <w:lang w:val="es-ES"/>
+        </w:rPr>
+        <w:t xml:space="preserve"> </w:t>
+      </w:r>
+    </w:p>
+    <w:p>
+      <w:pPr>
+        <w:rPr>
+          <w:sz w:val="18"/>
+          <w:szCs w:val="18"/>
+          <w:lang w:val="es-ES"/>
+        </w:rPr>
+      </w:pPr>
+      <w:r>
         <w:rPr>
           <w:b/>
           <w:bCs/>
-          <w:sz w:val="24"/>
-          <w:szCs w:val="24"/>
+          <w:sz w:val="18"/>
+          <w:szCs w:val="18"/>
+          <w:lang w:val="es-ES"/>
+        </w:rPr>
+        <w:t>Representante Legal</w:t>
+      </w:r>
+      <w:r>
+        <w:rPr>
+          <w:sz w:val="18"/>
+          <w:szCs w:val="18"/>
+          <w:lang w:val="es-ES"/>
+        </w:rPr>
+        <w:t>: Dr. Luis Humberto Manrique Suarez</w:t>
+      </w:r>
+    </w:p>
+    <w:p>
+      <w:pPr>
+        <w:rPr>
+          <w:sz w:val="18"/>
+          <w:szCs w:val="18"/>
           <w:lang w:val="es-ES"/>
         </w:rPr>
       </w:pPr>
@@ -451,11 +499,19 @@
         <w:rPr>
           <w:b/>
           <w:bCs/>
-          <w:sz w:val="24"/>
-          <w:szCs w:val="24"/>
-          <w:lang w:val="es-ES"/>
-        </w:rPr>
-        <w:t>Decano(e)</w:t>
+          <w:sz w:val="18"/>
+          <w:szCs w:val="18"/>
+          <w:lang w:val="es-ES"/>
+        </w:rPr>
+        <w:t>Cargo</w:t>
+      </w:r>
+      <w:r>
+        <w:rPr>
+          <w:sz w:val="18"/>
+          <w:szCs w:val="18"/>
+          <w:lang w:val="es-ES"/>
+        </w:rPr>
+        <w:t>: Decano (e)</w:t>
       </w:r>
     </w:p>
     <w:p>
@@ -474,15 +530,15 @@
           <w:szCs w:val="18"/>
           <w:lang w:val="es-ES"/>
         </w:rPr>
-        <w:t>Datos de la Institución</w:t>
-      </w:r>
-      <w:r>
-        <w:rPr>
-          <w:sz w:val="18"/>
-          <w:szCs w:val="18"/>
-          <w:lang w:val="es-ES"/>
-        </w:rPr>
-        <w:t>: Facultad de Ingeniería Electrónica e Informática</w:t>
+        <w:t>DNI</w:t>
+      </w:r>
+      <w:r>
+        <w:rPr>
+          <w:sz w:val="18"/>
+          <w:szCs w:val="18"/>
+          <w:lang w:val="es-ES"/>
+        </w:rPr>
+        <w:t>: 15651129</w:t>
       </w:r>
     </w:p>
     <w:p>
@@ -501,187 +557,6 @@
           <w:szCs w:val="18"/>
           <w:lang w:val="es-ES"/>
         </w:rPr>
-        <w:t>RUC UNFV</w:t>
-      </w:r>
-      <w:r>
-        <w:rPr>
-          <w:sz w:val="18"/>
-          <w:szCs w:val="18"/>
-          <w:lang w:val="es-ES"/>
-        </w:rPr>
-        <w:t>: 20170934289</w:t>
-      </w:r>
-      <w:r>
-        <w:rPr>
-          <w:sz w:val="18"/>
-          <w:szCs w:val="18"/>
-          <w:lang w:val="es-ES"/>
-        </w:rPr>
-        <w:t xml:space="preserve"> </w:t>
-      </w:r>
-    </w:p>
-    <w:p>
-      <w:pPr>
-        <w:rPr>
-          <w:sz w:val="18"/>
-          <w:szCs w:val="18"/>
-          <w:lang w:val="es-ES"/>
-        </w:rPr>
-      </w:pPr>
-      <w:r>
-        <w:rPr>
-          <w:b/>
-          <w:bCs/>
-          <w:sz w:val="18"/>
-          <w:szCs w:val="18"/>
-          <w:lang w:val="es-ES"/>
-        </w:rPr>
-        <w:t>Representante Legal</w:t>
-      </w:r>
-      <w:r>
-        <w:rPr>
-          <w:sz w:val="18"/>
-          <w:szCs w:val="18"/>
-          <w:lang w:val="es-ES"/>
-        </w:rPr>
-        <w:t>: Dr. Luis Humberto Manrique Suarez</w:t>
-      </w:r>
-    </w:p>
-    <w:p>
-      <w:pPr>
-        <w:rPr>
-          <w:sz w:val="18"/>
-          <w:szCs w:val="18"/>
-          <w:lang w:val="es-ES"/>
-        </w:rPr>
-      </w:pPr>
-      <w:r>
-        <w:rPr>
-          <w:b/>
-          <w:bCs/>
-          <w:sz w:val="18"/>
-          <w:szCs w:val="18"/>
-          <w:lang w:val="es-ES"/>
-        </w:rPr>
-        <w:t>Cargo</w:t>
-      </w:r>
-      <w:r>
-        <w:rPr>
-          <w:sz w:val="18"/>
-          <w:szCs w:val="18"/>
-          <w:lang w:val="es-ES"/>
-        </w:rPr>
-        <w:t>: Decano (e)</w:t>
-      </w:r>
-    </w:p>
-    <w:p>
-      <w:pPr>
-        <w:rPr>
-          <w:sz w:val="18"/>
-          <w:szCs w:val="18"/>
-          <w:lang w:val="es-ES"/>
-        </w:rPr>
-      </w:pPr>
-      <w:r>
-        <w:rPr>
-          <w:b/>
-          <w:bCs/>
-          <w:noProof/>
-          <w:sz w:val="18"/>
-          <w:szCs w:val="18"/>
-          <w:lang w:val="es-ES"/>
-        </w:rPr>
-        <w:drawing>
-          <wp:anchor distT="0" distB="0" distL="114300" distR="114300" simplePos="0" relativeHeight="251658240" behindDoc="0" locked="0" layoutInCell="1" allowOverlap="1" wp14:anchorId="6C34A9BA" wp14:editId="281B86B1">
-            <wp:simplePos x="0" y="0"/>
-            <wp:positionH relativeFrom="column">
-              <wp:posOffset>2958465</wp:posOffset>
-            </wp:positionH>
-            <wp:positionV relativeFrom="paragraph">
-              <wp:posOffset>238125</wp:posOffset>
-            </wp:positionV>
-            <wp:extent cx="2072640" cy="859155"/>
-            <wp:effectExtent l="0" t="0" r="3810" b="0"/>
-            <wp:wrapSquare wrapText="bothSides"/>
-            <wp:docPr id="136043755" name="Imagen 1" descr="Texto, Carta&#10;&#10;Descripción generada automáticamente"/>
-            <wp:cNvGraphicFramePr>
-              <a:graphicFrameLocks xmlns:a="http://schemas.openxmlformats.org/drawingml/2006/main" noChangeAspect="1"/>
-            </wp:cNvGraphicFramePr>
-            <a:graphic xmlns:a="http://schemas.openxmlformats.org/drawingml/2006/main">
-              <a:graphicData uri="http://schemas.openxmlformats.org/drawingml/2006/picture">
-                <pic:pic xmlns:pic="http://schemas.openxmlformats.org/drawingml/2006/picture">
-                  <pic:nvPicPr>
-                    <pic:cNvPr id="136043755" name="Imagen 1" descr="Texto, Carta&#10;&#10;Descripción generada automáticamente"/>
-                    <pic:cNvPicPr/>
-                  </pic:nvPicPr>
-                  <pic:blipFill>
-                    <a:blip r:embed="rId5">
-                      <a:extLst>
-                        <a:ext uri="{28A0092B-C50C-407E-A947-70E740481C1C}">
-                          <a14:useLocalDpi xmlns:a14="http://schemas.microsoft.com/office/drawing/2010/main" val="0"/>
-                        </a:ext>
-                      </a:extLst>
-                    </a:blip>
-                    <a:stretch>
-                      <a:fillRect/>
-                    </a:stretch>
-                  </pic:blipFill>
-                  <pic:spPr>
-                    <a:xfrm>
-                      <a:off x="0" y="0"/>
-                      <a:ext cx="2072640" cy="859155"/>
-                    </a:xfrm>
-                    <a:prstGeom prst="rect">
-                      <a:avLst/>
-                    </a:prstGeom>
-                  </pic:spPr>
-                </pic:pic>
-              </a:graphicData>
-            </a:graphic>
-            <wp14:sizeRelH relativeFrom="margin">
-              <wp14:pctWidth>0</wp14:pctWidth>
-            </wp14:sizeRelH>
-            <wp14:sizeRelV relativeFrom="margin">
-              <wp14:pctHeight>0</wp14:pctHeight>
-            </wp14:sizeRelV>
-          </wp:anchor>
-        </w:drawing>
-      </w:r>
-      <w:r>
-        <w:rPr>
-          <w:b/>
-          <w:bCs/>
-          <w:sz w:val="18"/>
-          <w:szCs w:val="18"/>
-          <w:lang w:val="es-ES"/>
-        </w:rPr>
-        <w:t>DNI</w:t>
-      </w:r>
-      <w:r>
-        <w:rPr>
-          <w:sz w:val="18"/>
-          <w:szCs w:val="18"/>
-          <w:lang w:val="es-ES"/>
-        </w:rPr>
-        <w:t>: 15651129</w:t>
-      </w:r>
-    </w:p>
-    <w:p>
-      <w:pPr>
-        <w:rPr>
-          <w:sz w:val="18"/>
-          <w:szCs w:val="18"/>
-          <w:lang w:val="es-ES"/>
-        </w:rPr>
-      </w:pPr>
-      <w:r>
-        <w:rPr>
-          <w:b/>
-          <w:bCs/>
-          <w:sz w:val="18"/>
-          <w:szCs w:val="18"/>
-          <w:lang w:val="es-ES"/>
-        </w:rPr>
         <w:t>Dirección</w:t>
       </w:r>
       <w:r>
@@ -707,33 +582,6 @@
           <w:lang w:val="es-ES"/>
         </w:rPr>
         <w:t xml:space="preserve"> Breña</w:t>
-      </w:r>
-    </w:p>
-    <w:p>
-      <w:pPr>
-        <w:rPr>
-          <w:sz w:val="18"/>
-          <w:szCs w:val="18"/>
-          <w:lang w:val="es-ES"/>
-        </w:rPr>
-      </w:pPr>
-      <w:r>
-        <w:rPr>
-          <w:b/>
-          <w:bCs/>
-          <w:sz w:val="18"/>
-          <w:szCs w:val="18"/>
-          <w:lang w:val="es-ES"/>
-        </w:rPr>
-        <w:t>NT</w:t>
-      </w:r>
-      <w:r>
-        <w:rPr>
-          <w:sz w:val="18"/>
-          <w:szCs w:val="18"/>
-          <w:lang w:val="es-ES"/>
-        </w:rPr>
-        <w:t xml:space="preserve">:                      </w:t>
       </w:r>
     </w:p>
     <w:sectPr>

</xml_diff>